<commit_message>
fix my mistake about versioning system
</commit_message>
<xml_diff>
--- a/Milestone 2/s20-53.docx
+++ b/Milestone 2/s20-53.docx
@@ -4,114 +4,278 @@
   <w:body>
     <w:p>
       <w:pPr>
-        <w:pStyle w:val="Normal1"/>
-        <w:rPr>
-          <w:b/>
+        <w:pStyle w:val="LOnormal"/>
+        <w:rPr>
+          <w:lang w:val="pl-PL" w:eastAsia="zh-CN" w:bidi="hi-IN"/>
+        </w:rPr>
+      </w:pPr>
+      <w:r>
+        <w:rPr>
           <w:b/>
           <w:sz w:val="30"/>
           <w:szCs w:val="30"/>
-        </w:rPr>
-      </w:pPr>
-      <w:r>
-        <w:rPr>
-          <w:b/>
-          <w:sz w:val="30"/>
-          <w:szCs w:val="30"/>
+          <w:lang w:val="pl-PL" w:eastAsia="zh-CN" w:bidi="hi-IN"/>
         </w:rPr>
         <w:t>Opis systemu wersjonowania:</w:t>
       </w:r>
     </w:p>
     <w:p>
       <w:pPr>
-        <w:pStyle w:val="Normal1"/>
+        <w:pStyle w:val="LOnormal"/>
         <w:rPr/>
       </w:pPr>
       <w:r>
-        <w:rPr/>
-        <w:t>Naszym systemem wersjonowania</w:t>
-      </w:r>
-      <w:r>
-        <w:rPr>
-          <w:sz w:val="30"/>
-          <w:szCs w:val="30"/>
-        </w:rPr>
-        <w:t xml:space="preserve"> </w:t>
-      </w:r>
-      <w:r>
-        <w:rPr/>
-        <w:t xml:space="preserve">będzie GIT. GIT to rozproszony system kontroli wersji stworzony przez </w:t>
-      </w:r>
-      <w:r>
-        <w:rPr/>
-        <w:t>L</w:t>
-      </w:r>
-      <w:r>
-        <w:rPr/>
-        <w:t>inusa Torvaldsa jako narzędzie wspomagające rozwój kernela Linuksa. GIT to także system wersjonowania którego używa GitHub na którym jest nasz projekt.</w:t>
+        <w:rPr>
+          <w:lang w:val="pl-PL" w:eastAsia="zh-CN" w:bidi="hi-IN"/>
+        </w:rPr>
+        <w:t xml:space="preserve">Naszym </w:t>
+      </w:r>
+      <w:r>
+        <w:rPr>
+          <w:rFonts w:eastAsia="Arial" w:cs="Arial"/>
+          <w:color w:val="auto"/>
+          <w:kern w:val="0"/>
+          <w:sz w:val="22"/>
+          <w:szCs w:val="22"/>
+          <w:lang w:val="pl-PL" w:eastAsia="zh-CN" w:bidi="hi-IN"/>
+        </w:rPr>
+        <w:t xml:space="preserve">oprogramiwaniem do kontroli wersji </w:t>
+      </w:r>
+      <w:r>
+        <w:rPr>
+          <w:lang w:val="pl-PL" w:eastAsia="zh-CN" w:bidi="hi-IN"/>
+        </w:rPr>
+        <w:t xml:space="preserve">będzie GIT, </w:t>
+      </w:r>
+      <w:r>
+        <w:rPr>
+          <w:rFonts w:eastAsia="Arial" w:cs="Arial"/>
+          <w:color w:val="auto"/>
+          <w:kern w:val="0"/>
+          <w:sz w:val="22"/>
+          <w:szCs w:val="22"/>
+          <w:lang w:val="pl-PL" w:eastAsia="zh-CN" w:bidi="hi-IN"/>
+        </w:rPr>
+        <w:t>natomiast nasz system wersjonowania będziemy opierać na w</w:t>
+      </w:r>
+      <w:r>
+        <w:rPr>
+          <w:rFonts w:eastAsia="Arial" w:cs="Arial"/>
+          <w:b w:val="false"/>
+          <w:i w:val="false"/>
+          <w:caps w:val="false"/>
+          <w:smallCaps w:val="false"/>
+          <w:color w:val="auto"/>
+          <w:spacing w:val="0"/>
+          <w:kern w:val="0"/>
+          <w:sz w:val="22"/>
+          <w:szCs w:val="22"/>
+          <w:lang w:val="pl-PL" w:eastAsia="zh-CN" w:bidi="hi-IN"/>
+        </w:rPr>
+        <w:t>ersjonowanie semantycznym 2.0.0(</w:t>
+      </w:r>
+      <w:hyperlink r:id="rId2">
+        <w:r>
+          <w:rPr>
+            <w:rStyle w:val="InternetLink"/>
+            <w:rFonts w:eastAsia="Arial" w:cs="Arial"/>
+            <w:b w:val="false"/>
+            <w:i w:val="false"/>
+            <w:caps w:val="false"/>
+            <w:smallCaps w:val="false"/>
+            <w:color w:val="auto"/>
+            <w:spacing w:val="0"/>
+            <w:kern w:val="0"/>
+            <w:sz w:val="22"/>
+            <w:szCs w:val="22"/>
+            <w:lang w:val="pl-PL" w:eastAsia="zh-CN" w:bidi="hi-IN"/>
+          </w:rPr>
+          <w:t>https://semver.org/lang/pl/</w:t>
+        </w:r>
+      </w:hyperlink>
+      <w:r>
+        <w:rPr>
+          <w:rFonts w:eastAsia="Arial" w:cs="Arial"/>
+          <w:b w:val="false"/>
+          <w:i w:val="false"/>
+          <w:caps w:val="false"/>
+          <w:smallCaps w:val="false"/>
+          <w:color w:val="auto"/>
+          <w:spacing w:val="0"/>
+          <w:kern w:val="0"/>
+          <w:sz w:val="22"/>
+          <w:szCs w:val="22"/>
+          <w:lang w:val="pl-PL" w:eastAsia="zh-CN" w:bidi="hi-IN"/>
+        </w:rPr>
+        <w:t xml:space="preserve">). </w:t>
+      </w:r>
+      <w:r>
+        <w:rPr>
+          <w:rFonts w:eastAsia="Arial" w:cs="Arial"/>
+          <w:b w:val="false"/>
+          <w:i w:val="false"/>
+          <w:caps w:val="false"/>
+          <w:smallCaps w:val="false"/>
+          <w:color w:val="auto"/>
+          <w:spacing w:val="0"/>
+          <w:kern w:val="0"/>
+          <w:sz w:val="22"/>
+          <w:szCs w:val="22"/>
+          <w:lang w:val="pl-PL" w:eastAsia="zh-CN" w:bidi="hi-IN"/>
+        </w:rPr>
+        <w:t>Czyli nasza wersja będzie się składać z trzech czejści odzielon</w:t>
+      </w:r>
+      <w:r>
+        <w:rPr>
+          <w:rFonts w:eastAsia="Arial" w:cs="Arial"/>
+          <w:b w:val="false"/>
+          <w:i w:val="false"/>
+          <w:caps w:val="false"/>
+          <w:smallCaps w:val="false"/>
+          <w:color w:val="auto"/>
+          <w:spacing w:val="0"/>
+          <w:kern w:val="0"/>
+          <w:sz w:val="22"/>
+          <w:szCs w:val="22"/>
+          <w:lang w:val="pl-PL" w:eastAsia="zh-CN" w:bidi="hi-IN"/>
+        </w:rPr>
+        <w:t>ych</w:t>
+      </w:r>
+      <w:r>
+        <w:rPr>
+          <w:rFonts w:eastAsia="Arial" w:cs="Arial"/>
+          <w:b w:val="false"/>
+          <w:i w:val="false"/>
+          <w:caps w:val="false"/>
+          <w:smallCaps w:val="false"/>
+          <w:color w:val="auto"/>
+          <w:spacing w:val="0"/>
+          <w:kern w:val="0"/>
+          <w:sz w:val="22"/>
+          <w:szCs w:val="22"/>
+          <w:lang w:val="pl-PL" w:eastAsia="zh-CN" w:bidi="hi-IN"/>
+        </w:rPr>
+        <w:t xml:space="preserve"> kropką: Major.Minor.Patch.</w:t>
       </w:r>
     </w:p>
     <w:p>
       <w:pPr>
-        <w:pStyle w:val="Normal1"/>
+        <w:pStyle w:val="LOnormal"/>
         <w:rPr/>
       </w:pPr>
       <w:r>
-        <w:rPr/>
+        <w:rPr>
+          <w:rFonts w:eastAsia="Arial" w:cs="Arial"/>
+          <w:b w:val="false"/>
+          <w:i w:val="false"/>
+          <w:caps w:val="false"/>
+          <w:smallCaps w:val="false"/>
+          <w:color w:val="auto"/>
+          <w:spacing w:val="0"/>
+          <w:kern w:val="0"/>
+          <w:sz w:val="22"/>
+          <w:szCs w:val="22"/>
+          <w:lang w:val="pl-PL" w:eastAsia="zh-CN" w:bidi="hi-IN"/>
+        </w:rPr>
+        <w:t>Wersję Major</w:t>
+      </w:r>
+      <w:r>
+        <w:rPr>
+          <w:rFonts w:eastAsia="Arial" w:cs="Arial"/>
+          <w:b w:val="false"/>
+          <w:i w:val="false"/>
+          <w:caps w:val="false"/>
+          <w:smallCaps w:val="false"/>
+          <w:color w:val="auto"/>
+          <w:spacing w:val="0"/>
+          <w:kern w:val="0"/>
+          <w:sz w:val="22"/>
+          <w:szCs w:val="22"/>
+          <w:lang w:val="pl-PL" w:eastAsia="zh-CN" w:bidi="hi-IN"/>
+        </w:rPr>
+        <w:t xml:space="preserve"> będziem</w:t>
+      </w:r>
+      <w:r>
+        <w:rPr>
+          <w:rFonts w:eastAsia="Arial" w:cs="Arial"/>
+          <w:b w:val="false"/>
+          <w:i w:val="false"/>
+          <w:caps w:val="false"/>
+          <w:smallCaps w:val="false"/>
+          <w:color w:val="auto"/>
+          <w:spacing w:val="0"/>
+          <w:kern w:val="0"/>
+          <w:sz w:val="22"/>
+          <w:szCs w:val="22"/>
+          <w:lang w:val="pl-PL" w:eastAsia="zh-CN" w:bidi="hi-IN"/>
+        </w:rPr>
+        <w:t>y zmieniać tylko wtedy kiedy zmiany łamią kombatybilność wsteczną z poprzednimi wersjami. Taką zmianą może być np. przebudowa naszych endpointów. Przykładem może być: 2.9.0 → 3.0.</w:t>
       </w:r>
     </w:p>
     <w:p>
       <w:pPr>
-        <w:pStyle w:val="Normal1"/>
+        <w:pStyle w:val="LOnormal"/>
         <w:rPr/>
       </w:pPr>
       <w:r>
-        <w:rPr/>
-        <w:t>Przykładowe repozytoria w git:</w:t>
+        <w:rPr>
+          <w:rFonts w:eastAsia="Arial" w:cs="Arial"/>
+          <w:b w:val="false"/>
+          <w:i w:val="false"/>
+          <w:caps w:val="false"/>
+          <w:smallCaps w:val="false"/>
+          <w:color w:val="auto"/>
+          <w:spacing w:val="0"/>
+          <w:kern w:val="0"/>
+          <w:sz w:val="22"/>
+          <w:szCs w:val="22"/>
+          <w:lang w:val="pl-PL" w:eastAsia="zh-CN" w:bidi="hi-IN"/>
+        </w:rPr>
+        <w:t>W</w:t>
+      </w:r>
+      <w:r>
+        <w:rPr>
+          <w:rFonts w:eastAsia="Arial" w:cs="Arial"/>
+          <w:b w:val="false"/>
+          <w:i w:val="false"/>
+          <w:caps w:val="false"/>
+          <w:smallCaps w:val="false"/>
+          <w:color w:val="auto"/>
+          <w:spacing w:val="0"/>
+          <w:kern w:val="0"/>
+          <w:sz w:val="22"/>
+          <w:szCs w:val="22"/>
+          <w:lang w:val="pl-PL" w:eastAsia="zh-CN" w:bidi="hi-IN"/>
+        </w:rPr>
+        <w:t>ersję Minor będziemy zmieniać tylko wtedy kiedy dodajemy nową funkcjonalność ale też nie łamiemy kombatybilności wsteczej z poprzednimi wersjami. Taką zmianą może być np. dodanie nowego endpointu lub dodatkowego pola w zwróconej odpowiedzi. Przykładem może być 2.8.2 → 2.9.0</w:t>
       </w:r>
     </w:p>
     <w:p>
       <w:pPr>
-        <w:pStyle w:val="Normal1"/>
+        <w:pStyle w:val="LOnormal"/>
         <w:rPr/>
       </w:pPr>
-      <w:hyperlink r:id="rId2">
-        <w:r>
-          <w:rPr>
-            <w:color w:val="1155CC"/>
-            <w:u w:val="single"/>
-          </w:rPr>
-          <w:t>https://github.com/spring-projects/spring-boot</w:t>
-        </w:r>
-      </w:hyperlink>
-    </w:p>
-    <w:p>
-      <w:pPr>
-        <w:pStyle w:val="Normal1"/>
-        <w:rPr/>
-      </w:pPr>
-      <w:hyperlink r:id="rId3">
-        <w:r>
-          <w:rPr>
-            <w:color w:val="1155CC"/>
-            <w:u w:val="single"/>
-          </w:rPr>
-          <w:t>https://gitlab.gnome.org/GNOME/gnome-shell</w:t>
-        </w:r>
-      </w:hyperlink>
-    </w:p>
-    <w:p>
-      <w:pPr>
-        <w:pStyle w:val="Normal1"/>
-        <w:rPr/>
-      </w:pPr>
-      <w:r>
-        <w:rPr/>
+      <w:r>
+        <w:rPr>
+          <w:rFonts w:eastAsia="Arial" w:cs="Arial"/>
+          <w:b w:val="false"/>
+          <w:i w:val="false"/>
+          <w:caps w:val="false"/>
+          <w:smallCaps w:val="false"/>
+          <w:color w:val="auto"/>
+          <w:spacing w:val="0"/>
+          <w:kern w:val="0"/>
+          <w:sz w:val="22"/>
+          <w:szCs w:val="22"/>
+          <w:lang w:val="pl-PL" w:eastAsia="zh-CN" w:bidi="hi-IN"/>
+        </w:rPr>
+        <w:t>Werje Patch będziemy zmieniać tylko wtedy kiedy będziemy poprawiać błędy, ale naprawienie takich błedów nie spowoduje złamania kombatybilności z wcześniejszymi wersjami. Przykładem może być 2.8.1 → 2.8.2</w:t>
       </w:r>
     </w:p>
     <w:sectPr>
       <w:type w:val="nextPage"/>
       <w:pgSz w:w="11906" w:h="16838"/>
-      <w:pgMar w:left="1440" w:right="1440" w:gutter="0" w:header="0" w:top="1440" w:footer="0" w:bottom="1440"/>
+      <w:pgMar w:left="1440" w:right="1440" w:header="0" w:top="1440" w:footer="0" w:bottom="1440" w:gutter="0"/>
       <w:pgNumType w:start="1" w:fmt="decimal"/>
       <w:formProt w:val="false"/>
       <w:textDirection w:val="lrTb"/>
@@ -127,7 +291,6 @@
     <w:rPrDefault>
       <w:rPr>
         <w:rFonts w:ascii="Arial" w:hAnsi="Arial" w:eastAsia="Arial" w:cs="Arial"/>
-        <w:sz w:val="22"/>
         <w:szCs w:val="22"/>
         <w:lang w:val="en-US" w:eastAsia="zh-CN" w:bidi="hi-IN"/>
       </w:rPr>
@@ -143,6 +306,7 @@
     <w:qFormat/>
     <w:pPr>
       <w:widowControl/>
+      <w:suppressAutoHyphens w:val="true"/>
       <w:bidi w:val="0"/>
       <w:spacing w:lineRule="auto" w:line="276" w:before="0" w:after="0"/>
       <w:jc w:val="left"/>
@@ -158,8 +322,8 @@
   </w:style>
   <w:style w:type="paragraph" w:styleId="Heading1">
     <w:name w:val="Heading 1"/>
-    <w:basedOn w:val="Normal1"/>
-    <w:next w:val="Normal1"/>
+    <w:basedOn w:val="LOnormal"/>
+    <w:next w:val="LOnormal"/>
     <w:qFormat/>
     <w:pPr>
       <w:keepNext w:val="true"/>
@@ -174,8 +338,8 @@
   </w:style>
   <w:style w:type="paragraph" w:styleId="Heading2">
     <w:name w:val="Heading 2"/>
-    <w:basedOn w:val="Normal1"/>
-    <w:next w:val="Normal1"/>
+    <w:basedOn w:val="LOnormal"/>
+    <w:next w:val="LOnormal"/>
     <w:qFormat/>
     <w:pPr>
       <w:keepNext w:val="true"/>
@@ -191,8 +355,8 @@
   </w:style>
   <w:style w:type="paragraph" w:styleId="Heading3">
     <w:name w:val="Heading 3"/>
-    <w:basedOn w:val="Normal1"/>
-    <w:next w:val="Normal1"/>
+    <w:basedOn w:val="LOnormal"/>
+    <w:next w:val="LOnormal"/>
     <w:qFormat/>
     <w:pPr>
       <w:keepNext w:val="true"/>
@@ -209,8 +373,8 @@
   </w:style>
   <w:style w:type="paragraph" w:styleId="Heading4">
     <w:name w:val="Heading 4"/>
-    <w:basedOn w:val="Normal1"/>
-    <w:next w:val="Normal1"/>
+    <w:basedOn w:val="LOnormal"/>
+    <w:next w:val="LOnormal"/>
     <w:qFormat/>
     <w:pPr>
       <w:keepNext w:val="true"/>
@@ -226,8 +390,8 @@
   </w:style>
   <w:style w:type="paragraph" w:styleId="Heading5">
     <w:name w:val="Heading 5"/>
-    <w:basedOn w:val="Normal1"/>
-    <w:next w:val="Normal1"/>
+    <w:basedOn w:val="LOnormal"/>
+    <w:next w:val="LOnormal"/>
     <w:qFormat/>
     <w:pPr>
       <w:keepNext w:val="true"/>
@@ -243,8 +407,8 @@
   </w:style>
   <w:style w:type="paragraph" w:styleId="Heading6">
     <w:name w:val="Heading 6"/>
-    <w:basedOn w:val="Normal1"/>
-    <w:next w:val="Normal1"/>
+    <w:basedOn w:val="LOnormal"/>
+    <w:next w:val="LOnormal"/>
     <w:qFormat/>
     <w:pPr>
       <w:keepNext w:val="true"/>
@@ -326,11 +490,12 @@
       <w:lang w:val="zxx" w:eastAsia="zxx" w:bidi="zxx"/>
     </w:rPr>
   </w:style>
-  <w:style w:type="paragraph" w:styleId="Normal1" w:default="1">
+  <w:style w:type="paragraph" w:styleId="LOnormal" w:default="1">
     <w:name w:val="LO-normal"/>
     <w:qFormat/>
     <w:pPr>
       <w:widowControl/>
+      <w:suppressAutoHyphens w:val="true"/>
       <w:bidi w:val="0"/>
       <w:spacing w:lineRule="auto" w:line="276" w:before="0" w:after="0"/>
       <w:jc w:val="left"/>
@@ -346,8 +511,8 @@
   </w:style>
   <w:style w:type="paragraph" w:styleId="Title">
     <w:name w:val="Title"/>
-    <w:basedOn w:val="Normal1"/>
-    <w:next w:val="Normal1"/>
+    <w:basedOn w:val="LOnormal"/>
+    <w:next w:val="LOnormal"/>
     <w:qFormat/>
     <w:pPr>
       <w:keepNext w:val="true"/>
@@ -362,8 +527,8 @@
   </w:style>
   <w:style w:type="paragraph" w:styleId="Subtitle">
     <w:name w:val="Subtitle"/>
-    <w:basedOn w:val="Normal1"/>
-    <w:next w:val="Normal1"/>
+    <w:basedOn w:val="LOnormal"/>
+    <w:next w:val="LOnormal"/>
     <w:qFormat/>
     <w:pPr>
       <w:keepNext w:val="true"/>

</xml_diff>